<commit_message>
proje son hali oluşturuldu ve dokümantasyon eklendi
</commit_message>
<xml_diff>
--- a/Dokümantasyon.docx
+++ b/Dokümantasyon.docx
@@ -269,7 +269,7 @@
         </w:rPr>
         <w:lastRenderedPageBreak/>
         <w:drawing>
-          <wp:inline distT="0" distB="0" distL="0" distR="0" wp14:anchorId="3B2D6557" wp14:editId="693D988E">
+          <wp:inline distT="0" distB="0" distL="0" distR="0" wp14:anchorId="3B2D6557" wp14:editId="15DD3980">
             <wp:extent cx="6072858" cy="2827020"/>
             <wp:effectExtent l="0" t="0" r="4445" b="0"/>
             <wp:docPr id="1294492580" name="Resim 2"/>
@@ -427,23 +427,7 @@
           <w:sz w:val="28"/>
           <w:szCs w:val="28"/>
         </w:rPr>
-        <w:t xml:space="preserve">verilerini yönetebileceği, belirli kategorilere göre listelenen ürünlerden dilediğini sepete ekleyip toplam tutar, miktar ve ürünleri listeleyebileceği, karşılaştığı sorunlarda iletişim sayfasında bulunan iletişim formunu doldurarak yönetici ile iletişime geçebileceği ve çeşitli işlemler gerçekleştirebileceği bir platform sunmaktadır. Admin arayüzünde de yönetici olan kullanıcının kayıtlı olan kullanıcıların listesine ulaşabildiği Kullanıcı Listesi sayfası, kullanıcı mesajlarını görebildiği Mesaj Kutusu sayfası, Kategori ekleme bu kategorilerin listelendiği ve çeşitli ayarlamalarla silme işlemlerinin yapılabildiği sayfalar, Kategoriye göre ürün eklenen, listelenen ve </w:t>
-      </w:r>
-      <w:proofErr w:type="gramStart"/>
-      <w:r>
-        <w:rPr>
-          <w:sz w:val="28"/>
-          <w:szCs w:val="28"/>
-        </w:rPr>
-        <w:t>değişikliklerin</w:t>
-      </w:r>
-      <w:proofErr w:type="gramEnd"/>
-      <w:r>
-        <w:rPr>
-          <w:sz w:val="28"/>
-          <w:szCs w:val="28"/>
-        </w:rPr>
-        <w:t xml:space="preserve"> yapılıp silme işlemlerinin yapıldığı sayfalar, Kullanıcı adreslerinin kullanıcı </w:t>
+        <w:t xml:space="preserve">verilerini yönetebileceği, belirli kategorilere göre listelenen ürünlerden dilediğini sepete ekleyip toplam tutar, miktar ve ürünleri listeleyebileceği, karşılaştığı sorunlarda iletişim sayfasında bulunan iletişim formunu doldurarak yönetici ile iletişime geçebileceği ve çeşitli işlemler gerçekleştirebileceği bir platform sunmaktadır. Admin arayüzünde de yönetici olan kullanıcının kayıtlı olan kullanıcıların listesine ulaşabildiği Kullanıcı Listesi sayfası, kullanıcı mesajlarını görebildiği Mesaj Kutusu sayfası, Kategori ekleme bu kategorilerin listelendiği ve çeşitli ayarlamalarla silme işlemlerinin yapılabildiği sayfalar, Kategoriye göre ürün eklenen, listelenen ve değişikliklerin yapılıp silme işlemlerinin yapıldığı sayfalar, Kullanıcı adreslerinin kullanıcı </w:t>
       </w:r>
       <w:proofErr w:type="spellStart"/>
       <w:r>
@@ -1307,7 +1291,7 @@
           <w:szCs w:val="28"/>
         </w:rPr>
         <w:drawing>
-          <wp:inline distT="0" distB="0" distL="0" distR="0" wp14:anchorId="4A1BDA72" wp14:editId="2A3C600D">
+          <wp:inline distT="0" distB="0" distL="0" distR="0" wp14:anchorId="4A1BDA72" wp14:editId="5604EBF7">
             <wp:extent cx="5040630" cy="2453640"/>
             <wp:effectExtent l="0" t="0" r="7620" b="3810"/>
             <wp:docPr id="104405843" name="Resim 7"/>
@@ -8338,6 +8322,123 @@
           <w:szCs w:val="28"/>
         </w:rPr>
       </w:pPr>
+    </w:p>
+    <w:p>
+      <w:pPr>
+        <w:jc w:val="both"/>
+        <w:rPr>
+          <w:sz w:val="28"/>
+          <w:szCs w:val="28"/>
+        </w:rPr>
+      </w:pPr>
+    </w:p>
+    <w:p>
+      <w:pPr>
+        <w:jc w:val="both"/>
+        <w:rPr>
+          <w:b/>
+          <w:bCs/>
+          <w:sz w:val="28"/>
+          <w:szCs w:val="28"/>
+        </w:rPr>
+      </w:pPr>
+      <w:r>
+        <w:rPr>
+          <w:b/>
+          <w:bCs/>
+          <w:sz w:val="28"/>
+          <w:szCs w:val="28"/>
+        </w:rPr>
+        <w:t xml:space="preserve">GENEL VERİ TABANI TABLOLARI </w:t>
+      </w:r>
+    </w:p>
+    <w:p>
+      <w:pPr>
+        <w:jc w:val="both"/>
+        <w:rPr>
+          <w:b/>
+          <w:bCs/>
+          <w:sz w:val="28"/>
+          <w:szCs w:val="28"/>
+        </w:rPr>
+      </w:pPr>
+    </w:p>
+    <w:p>
+      <w:pPr>
+        <w:jc w:val="both"/>
+        <w:rPr>
+          <w:b/>
+          <w:bCs/>
+          <w:sz w:val="28"/>
+          <w:szCs w:val="28"/>
+        </w:rPr>
+      </w:pPr>
+      <w:r>
+        <w:rPr>
+          <w:b/>
+          <w:bCs/>
+          <w:sz w:val="28"/>
+          <w:szCs w:val="28"/>
+        </w:rPr>
+        <w:t xml:space="preserve">        </w:t>
+      </w:r>
+      <w:r>
+        <w:rPr>
+          <w:b/>
+          <w:bCs/>
+          <w:noProof/>
+          <w:sz w:val="28"/>
+          <w:szCs w:val="28"/>
+        </w:rPr>
+        <w:drawing>
+          <wp:inline distT="0" distB="0" distL="0" distR="0" wp14:anchorId="54004051" wp14:editId="3C52F81B">
+            <wp:extent cx="1569720" cy="5033070"/>
+            <wp:effectExtent l="0" t="0" r="0" b="0"/>
+            <wp:docPr id="1539415358" name="Resim 2"/>
+            <wp:cNvGraphicFramePr>
+              <a:graphicFrameLocks xmlns:a="http://schemas.openxmlformats.org/drawingml/2006/main" noChangeAspect="1"/>
+            </wp:cNvGraphicFramePr>
+            <a:graphic xmlns:a="http://schemas.openxmlformats.org/drawingml/2006/main">
+              <a:graphicData uri="http://schemas.openxmlformats.org/drawingml/2006/picture">
+                <pic:pic xmlns:pic="http://schemas.openxmlformats.org/drawingml/2006/picture">
+                  <pic:nvPicPr>
+                    <pic:cNvPr id="0" name="Picture 2"/>
+                    <pic:cNvPicPr>
+                      <a:picLocks noChangeAspect="1" noChangeArrowheads="1"/>
+                    </pic:cNvPicPr>
+                  </pic:nvPicPr>
+                  <pic:blipFill>
+                    <a:blip r:embed="rId45">
+                      <a:extLst>
+                        <a:ext uri="{28A0092B-C50C-407E-A947-70E740481C1C}">
+                          <a14:useLocalDpi xmlns:a14="http://schemas.microsoft.com/office/drawing/2010/main" val="0"/>
+                        </a:ext>
+                      </a:extLst>
+                    </a:blip>
+                    <a:srcRect/>
+                    <a:stretch>
+                      <a:fillRect/>
+                    </a:stretch>
+                  </pic:blipFill>
+                  <pic:spPr bwMode="auto">
+                    <a:xfrm>
+                      <a:off x="0" y="0"/>
+                      <a:ext cx="1569940" cy="5033775"/>
+                    </a:xfrm>
+                    <a:prstGeom prst="rect">
+                      <a:avLst/>
+                    </a:prstGeom>
+                    <a:noFill/>
+                    <a:ln>
+                      <a:noFill/>
+                    </a:ln>
+                  </pic:spPr>
+                </pic:pic>
+              </a:graphicData>
+            </a:graphic>
+          </wp:inline>
+        </w:drawing>
+      </w:r>
     </w:p>
     <w:sectPr>
       <w:pgSz w:w="11906" w:h="16838"/>

</xml_diff>